<commit_message>
ya termine mi parte del facturador comportamental
</commit_message>
<xml_diff>
--- a/FacturadorElectronico.docx
+++ b/FacturadorElectronico.docx
@@ -1,6 +1,6 @@
 
 <file path=word/document.xml><?xml version="1.0" encoding="utf-8"?>
-<w:document xmlns:wpc="http://schemas.microsoft.com/office/word/2010/wordprocessingCanvas" xmlns:cx="http://schemas.microsoft.com/office/drawing/2014/chartex" xmlns:mc="http://schemas.openxmlformats.org/markup-compatibility/2006" xmlns:o="urn:schemas-microsoft-com:office:office" xmlns:r="http://schemas.openxmlformats.org/officeDocument/2006/relationships" xmlns:m="http://schemas.openxmlformats.org/officeDocument/2006/math" xmlns:v="urn:schemas-microsoft-com:vml" xmlns:wp14="http://schemas.microsoft.com/office/word/2010/wordprocessingDrawing" xmlns:wp="http://schemas.openxmlformats.org/drawingml/2006/wordprocessingDrawing" xmlns:w10="urn:schemas-microsoft-com:office:word" xmlns:w="http://schemas.openxmlformats.org/wordprocessingml/2006/main" xmlns:w14="http://schemas.microsoft.com/office/word/2010/wordml" xmlns:w15="http://schemas.microsoft.com/office/word/2012/wordml" xmlns:w16se="http://schemas.microsoft.com/office/word/2015/wordml/symex" xmlns:wpg="http://schemas.microsoft.com/office/word/2010/wordprocessingGroup" xmlns:wpi="http://schemas.microsoft.com/office/word/2010/wordprocessingInk" xmlns:wne="http://schemas.microsoft.com/office/word/2006/wordml" xmlns:wps="http://schemas.microsoft.com/office/word/2010/wordprocessingShape" mc:Ignorable="w14 w15 w16se wp14">
+<w:document xmlns:wpc="http://schemas.microsoft.com/office/word/2010/wordprocessingCanvas" xmlns:cx="http://schemas.microsoft.com/office/drawing/2014/chartex" xmlns:cx1="http://schemas.microsoft.com/office/drawing/2015/9/8/chartex" xmlns:cx2="http://schemas.microsoft.com/office/drawing/2015/10/21/chartex" xmlns:cx3="http://schemas.microsoft.com/office/drawing/2016/5/9/chartex" xmlns:cx4="http://schemas.microsoft.com/office/drawing/2016/5/10/chartex" xmlns:cx5="http://schemas.microsoft.com/office/drawing/2016/5/11/chartex" xmlns:cx6="http://schemas.microsoft.com/office/drawing/2016/5/12/chartex" xmlns:cx7="http://schemas.microsoft.com/office/drawing/2016/5/13/chartex" xmlns:cx8="http://schemas.microsoft.com/office/drawing/2016/5/14/chartex" xmlns:mc="http://schemas.openxmlformats.org/markup-compatibility/2006" xmlns:aink="http://schemas.microsoft.com/office/drawing/2016/ink" xmlns:am3d="http://schemas.microsoft.com/office/drawing/2017/model3d" xmlns:o="urn:schemas-microsoft-com:office:office" xmlns:r="http://schemas.openxmlformats.org/officeDocument/2006/relationships" xmlns:m="http://schemas.openxmlformats.org/officeDocument/2006/math" xmlns:v="urn:schemas-microsoft-com:vml" xmlns:wp14="http://schemas.microsoft.com/office/word/2010/wordprocessingDrawing" xmlns:wp="http://schemas.openxmlformats.org/drawingml/2006/wordprocessingDrawing" xmlns:w10="urn:schemas-microsoft-com:office:word" xmlns:w="http://schemas.openxmlformats.org/wordprocessingml/2006/main" xmlns:w14="http://schemas.microsoft.com/office/word/2010/wordml" xmlns:w15="http://schemas.microsoft.com/office/word/2012/wordml" xmlns:w16cid="http://schemas.microsoft.com/office/word/2016/wordml/cid" xmlns:w16se="http://schemas.microsoft.com/office/word/2015/wordml/symex" xmlns:wpg="http://schemas.microsoft.com/office/word/2010/wordprocessingGroup" xmlns:wpi="http://schemas.microsoft.com/office/word/2010/wordprocessingInk" xmlns:wne="http://schemas.microsoft.com/office/word/2006/wordml" xmlns:wps="http://schemas.microsoft.com/office/word/2010/wordprocessingShape" mc:Ignorable="w14 w15 w16se w16cid wp14">
   <w:body>
     <w:p>
       <w:pPr>
@@ -20,6 +20,52 @@
       </w:r>
     </w:p>
     <w:p>
+      <w:r>
+        <w:t>Integrantes</w:t>
+      </w:r>
+    </w:p>
+    <w:p>
+      <w:pPr>
+        <w:pStyle w:val="Prrafodelista"/>
+        <w:numPr>
+          <w:ilvl w:val="0"/>
+          <w:numId w:val="12"/>
+        </w:numPr>
+      </w:pPr>
+      <w:r>
+        <w:t>Danny Leonel De</w:t>
+      </w:r>
+      <w:bookmarkStart w:id="0" w:name="_GoBack"/>
+      <w:bookmarkEnd w:id="0"/>
+      <w:r>
+        <w:t xml:space="preserve"> La A</w:t>
+      </w:r>
+    </w:p>
+    <w:p>
+      <w:pPr>
+        <w:pStyle w:val="Prrafodelista"/>
+        <w:numPr>
+          <w:ilvl w:val="0"/>
+          <w:numId w:val="12"/>
+        </w:numPr>
+      </w:pPr>
+      <w:r>
+        <w:t>Rosa María Pincay</w:t>
+      </w:r>
+    </w:p>
+    <w:p>
+      <w:pPr>
+        <w:pStyle w:val="Prrafodelista"/>
+        <w:numPr>
+          <w:ilvl w:val="0"/>
+          <w:numId w:val="12"/>
+        </w:numPr>
+      </w:pPr>
+      <w:r>
+        <w:t>Cindy Viviana Ramírez</w:t>
+      </w:r>
+    </w:p>
+    <w:p>
       <w:pPr>
         <w:pStyle w:val="Ttulo1"/>
       </w:pPr>
@@ -317,6 +363,7 @@
         <w:jc w:val="both"/>
       </w:pPr>
       <w:r>
+        <w:lastRenderedPageBreak/>
         <w:t>Clave de acceso</w:t>
       </w:r>
     </w:p>
@@ -377,7 +424,6 @@
         <w:jc w:val="both"/>
       </w:pPr>
       <w:r>
-        <w:lastRenderedPageBreak/>
         <w:t>Las notas de crédito tienen :</w:t>
       </w:r>
     </w:p>
@@ -708,8 +754,6 @@
         </w:rPr>
         <w:t>Al momento de tener varios clientes que usen estos algoritmos no se tenga que duplicar el código.</w:t>
       </w:r>
-      <w:bookmarkStart w:id="0" w:name="_GoBack"/>
-      <w:bookmarkEnd w:id="0"/>
     </w:p>
     <w:p>
       <w:pPr>
@@ -809,7 +853,7 @@
 </file>
 
 <file path=word/numbering.xml><?xml version="1.0" encoding="utf-8"?>
-<w:numbering xmlns:wpc="http://schemas.microsoft.com/office/word/2010/wordprocessingCanvas" xmlns:cx="http://schemas.microsoft.com/office/drawing/2014/chartex" xmlns:mc="http://schemas.openxmlformats.org/markup-compatibility/2006" xmlns:o="urn:schemas-microsoft-com:office:office" xmlns:r="http://schemas.openxmlformats.org/officeDocument/2006/relationships" xmlns:m="http://schemas.openxmlformats.org/officeDocument/2006/math" xmlns:v="urn:schemas-microsoft-com:vml" xmlns:wp14="http://schemas.microsoft.com/office/word/2010/wordprocessingDrawing" xmlns:wp="http://schemas.openxmlformats.org/drawingml/2006/wordprocessingDrawing" xmlns:w10="urn:schemas-microsoft-com:office:word" xmlns:w="http://schemas.openxmlformats.org/wordprocessingml/2006/main" xmlns:w14="http://schemas.microsoft.com/office/word/2010/wordml" xmlns:w15="http://schemas.microsoft.com/office/word/2012/wordml" xmlns:w16se="http://schemas.microsoft.com/office/word/2015/wordml/symex" xmlns:wpg="http://schemas.microsoft.com/office/word/2010/wordprocessingGroup" xmlns:wpi="http://schemas.microsoft.com/office/word/2010/wordprocessingInk" xmlns:wne="http://schemas.microsoft.com/office/word/2006/wordml" xmlns:wps="http://schemas.microsoft.com/office/word/2010/wordprocessingShape" mc:Ignorable="w14 w15 w16se wp14">
+<w:numbering xmlns:wpc="http://schemas.microsoft.com/office/word/2010/wordprocessingCanvas" xmlns:cx="http://schemas.microsoft.com/office/drawing/2014/chartex" xmlns:cx1="http://schemas.microsoft.com/office/drawing/2015/9/8/chartex" xmlns:cx2="http://schemas.microsoft.com/office/drawing/2015/10/21/chartex" xmlns:cx3="http://schemas.microsoft.com/office/drawing/2016/5/9/chartex" xmlns:cx4="http://schemas.microsoft.com/office/drawing/2016/5/10/chartex" xmlns:cx5="http://schemas.microsoft.com/office/drawing/2016/5/11/chartex" xmlns:cx6="http://schemas.microsoft.com/office/drawing/2016/5/12/chartex" xmlns:cx7="http://schemas.microsoft.com/office/drawing/2016/5/13/chartex" xmlns:cx8="http://schemas.microsoft.com/office/drawing/2016/5/14/chartex" xmlns:mc="http://schemas.openxmlformats.org/markup-compatibility/2006" xmlns:aink="http://schemas.microsoft.com/office/drawing/2016/ink" xmlns:am3d="http://schemas.microsoft.com/office/drawing/2017/model3d" xmlns:o="urn:schemas-microsoft-com:office:office" xmlns:r="http://schemas.openxmlformats.org/officeDocument/2006/relationships" xmlns:m="http://schemas.openxmlformats.org/officeDocument/2006/math" xmlns:v="urn:schemas-microsoft-com:vml" xmlns:wp14="http://schemas.microsoft.com/office/word/2010/wordprocessingDrawing" xmlns:wp="http://schemas.openxmlformats.org/drawingml/2006/wordprocessingDrawing" xmlns:w10="urn:schemas-microsoft-com:office:word" xmlns:w="http://schemas.openxmlformats.org/wordprocessingml/2006/main" xmlns:w14="http://schemas.microsoft.com/office/word/2010/wordml" xmlns:w15="http://schemas.microsoft.com/office/word/2012/wordml" xmlns:w16cid="http://schemas.microsoft.com/office/word/2016/wordml/cid" xmlns:w16se="http://schemas.microsoft.com/office/word/2015/wordml/symex" xmlns:wpg="http://schemas.microsoft.com/office/word/2010/wordprocessingGroup" xmlns:wpi="http://schemas.microsoft.com/office/word/2010/wordprocessingInk" xmlns:wne="http://schemas.microsoft.com/office/word/2006/wordml" xmlns:wps="http://schemas.microsoft.com/office/word/2010/wordprocessingShape" mc:Ignorable="w14 w15 w16se w16cid wp14">
   <w:abstractNum w:abstractNumId="0" w15:restartNumberingAfterBreak="0">
     <w:nsid w:val="079461E2"/>
     <w:multiLevelType w:val="multilevel"/>
@@ -1150,6 +1194,155 @@
     </w:lvl>
   </w:abstractNum>
   <w:abstractNum w:abstractNumId="3" w15:restartNumberingAfterBreak="0">
+    <w:nsid w:val="235F2DD7"/>
+    <w:multiLevelType w:val="multilevel"/>
+    <w:tmpl w:val="7CCADD9C"/>
+    <w:lvl w:ilvl="0">
+      <w:start w:val="1"/>
+      <w:numFmt w:val="bullet"/>
+      <w:lvlText w:val=""/>
+      <w:lvlJc w:val="left"/>
+      <w:pPr>
+        <w:tabs>
+          <w:tab w:val="num" w:pos="720"/>
+        </w:tabs>
+        <w:ind w:left="720" w:hanging="360"/>
+      </w:pPr>
+      <w:rPr>
+        <w:rFonts w:ascii="Symbol" w:hAnsi="Symbol" w:hint="default"/>
+        <w:sz w:val="20"/>
+      </w:rPr>
+    </w:lvl>
+    <w:lvl w:ilvl="1" w:tentative="1">
+      <w:start w:val="1"/>
+      <w:numFmt w:val="bullet"/>
+      <w:lvlText w:val="o"/>
+      <w:lvlJc w:val="left"/>
+      <w:pPr>
+        <w:tabs>
+          <w:tab w:val="num" w:pos="1440"/>
+        </w:tabs>
+        <w:ind w:left="1440" w:hanging="360"/>
+      </w:pPr>
+      <w:rPr>
+        <w:rFonts w:ascii="Courier New" w:hAnsi="Courier New" w:hint="default"/>
+        <w:sz w:val="20"/>
+      </w:rPr>
+    </w:lvl>
+    <w:lvl w:ilvl="2" w:tentative="1">
+      <w:start w:val="1"/>
+      <w:numFmt w:val="bullet"/>
+      <w:lvlText w:val=""/>
+      <w:lvlJc w:val="left"/>
+      <w:pPr>
+        <w:tabs>
+          <w:tab w:val="num" w:pos="2160"/>
+        </w:tabs>
+        <w:ind w:left="2160" w:hanging="360"/>
+      </w:pPr>
+      <w:rPr>
+        <w:rFonts w:ascii="Wingdings" w:hAnsi="Wingdings" w:hint="default"/>
+        <w:sz w:val="20"/>
+      </w:rPr>
+    </w:lvl>
+    <w:lvl w:ilvl="3" w:tentative="1">
+      <w:start w:val="1"/>
+      <w:numFmt w:val="bullet"/>
+      <w:lvlText w:val=""/>
+      <w:lvlJc w:val="left"/>
+      <w:pPr>
+        <w:tabs>
+          <w:tab w:val="num" w:pos="2880"/>
+        </w:tabs>
+        <w:ind w:left="2880" w:hanging="360"/>
+      </w:pPr>
+      <w:rPr>
+        <w:rFonts w:ascii="Wingdings" w:hAnsi="Wingdings" w:hint="default"/>
+        <w:sz w:val="20"/>
+      </w:rPr>
+    </w:lvl>
+    <w:lvl w:ilvl="4" w:tentative="1">
+      <w:start w:val="1"/>
+      <w:numFmt w:val="bullet"/>
+      <w:lvlText w:val=""/>
+      <w:lvlJc w:val="left"/>
+      <w:pPr>
+        <w:tabs>
+          <w:tab w:val="num" w:pos="3600"/>
+        </w:tabs>
+        <w:ind w:left="3600" w:hanging="360"/>
+      </w:pPr>
+      <w:rPr>
+        <w:rFonts w:ascii="Wingdings" w:hAnsi="Wingdings" w:hint="default"/>
+        <w:sz w:val="20"/>
+      </w:rPr>
+    </w:lvl>
+    <w:lvl w:ilvl="5" w:tentative="1">
+      <w:start w:val="1"/>
+      <w:numFmt w:val="bullet"/>
+      <w:lvlText w:val=""/>
+      <w:lvlJc w:val="left"/>
+      <w:pPr>
+        <w:tabs>
+          <w:tab w:val="num" w:pos="4320"/>
+        </w:tabs>
+        <w:ind w:left="4320" w:hanging="360"/>
+      </w:pPr>
+      <w:rPr>
+        <w:rFonts w:ascii="Wingdings" w:hAnsi="Wingdings" w:hint="default"/>
+        <w:sz w:val="20"/>
+      </w:rPr>
+    </w:lvl>
+    <w:lvl w:ilvl="6" w:tentative="1">
+      <w:start w:val="1"/>
+      <w:numFmt w:val="bullet"/>
+      <w:lvlText w:val=""/>
+      <w:lvlJc w:val="left"/>
+      <w:pPr>
+        <w:tabs>
+          <w:tab w:val="num" w:pos="5040"/>
+        </w:tabs>
+        <w:ind w:left="5040" w:hanging="360"/>
+      </w:pPr>
+      <w:rPr>
+        <w:rFonts w:ascii="Wingdings" w:hAnsi="Wingdings" w:hint="default"/>
+        <w:sz w:val="20"/>
+      </w:rPr>
+    </w:lvl>
+    <w:lvl w:ilvl="7" w:tentative="1">
+      <w:start w:val="1"/>
+      <w:numFmt w:val="bullet"/>
+      <w:lvlText w:val=""/>
+      <w:lvlJc w:val="left"/>
+      <w:pPr>
+        <w:tabs>
+          <w:tab w:val="num" w:pos="5760"/>
+        </w:tabs>
+        <w:ind w:left="5760" w:hanging="360"/>
+      </w:pPr>
+      <w:rPr>
+        <w:rFonts w:ascii="Wingdings" w:hAnsi="Wingdings" w:hint="default"/>
+        <w:sz w:val="20"/>
+      </w:rPr>
+    </w:lvl>
+    <w:lvl w:ilvl="8" w:tentative="1">
+      <w:start w:val="1"/>
+      <w:numFmt w:val="bullet"/>
+      <w:lvlText w:val=""/>
+      <w:lvlJc w:val="left"/>
+      <w:pPr>
+        <w:tabs>
+          <w:tab w:val="num" w:pos="6480"/>
+        </w:tabs>
+        <w:ind w:left="6480" w:hanging="360"/>
+      </w:pPr>
+      <w:rPr>
+        <w:rFonts w:ascii="Wingdings" w:hAnsi="Wingdings" w:hint="default"/>
+        <w:sz w:val="20"/>
+      </w:rPr>
+    </w:lvl>
+  </w:abstractNum>
+  <w:abstractNum w:abstractNumId="4" w15:restartNumberingAfterBreak="0">
     <w:nsid w:val="31F07C90"/>
     <w:multiLevelType w:val="multilevel"/>
     <w:tmpl w:val="064A8B34"/>
@@ -1262,7 +1455,7 @@
       </w:rPr>
     </w:lvl>
   </w:abstractNum>
-  <w:abstractNum w:abstractNumId="4" w15:restartNumberingAfterBreak="0">
+  <w:abstractNum w:abstractNumId="5" w15:restartNumberingAfterBreak="0">
     <w:nsid w:val="497F3F90"/>
     <w:multiLevelType w:val="multilevel"/>
     <w:tmpl w:val="907EC482"/>
@@ -1375,7 +1568,7 @@
       </w:rPr>
     </w:lvl>
   </w:abstractNum>
-  <w:abstractNum w:abstractNumId="5" w15:restartNumberingAfterBreak="0">
+  <w:abstractNum w:abstractNumId="6" w15:restartNumberingAfterBreak="0">
     <w:nsid w:val="58A445AB"/>
     <w:multiLevelType w:val="multilevel"/>
     <w:tmpl w:val="D8CA7264"/>
@@ -1488,7 +1681,7 @@
       </w:rPr>
     </w:lvl>
   </w:abstractNum>
-  <w:abstractNum w:abstractNumId="6" w15:restartNumberingAfterBreak="0">
+  <w:abstractNum w:abstractNumId="7" w15:restartNumberingAfterBreak="0">
     <w:nsid w:val="5C672773"/>
     <w:multiLevelType w:val="multilevel"/>
     <w:tmpl w:val="6298EB76"/>
@@ -1601,7 +1794,7 @@
       </w:rPr>
     </w:lvl>
   </w:abstractNum>
-  <w:abstractNum w:abstractNumId="7" w15:restartNumberingAfterBreak="0">
+  <w:abstractNum w:abstractNumId="8" w15:restartNumberingAfterBreak="0">
     <w:nsid w:val="68F13662"/>
     <w:multiLevelType w:val="hybridMultilevel"/>
     <w:tmpl w:val="069AB914"/>
@@ -1687,7 +1880,120 @@
       </w:pPr>
     </w:lvl>
   </w:abstractNum>
-  <w:abstractNum w:abstractNumId="8" w15:restartNumberingAfterBreak="0">
+  <w:abstractNum w:abstractNumId="9" w15:restartNumberingAfterBreak="0">
+    <w:nsid w:val="6FEC7FB3"/>
+    <w:multiLevelType w:val="hybridMultilevel"/>
+    <w:tmpl w:val="96802718"/>
+    <w:lvl w:ilvl="0" w:tplc="080A0001">
+      <w:start w:val="1"/>
+      <w:numFmt w:val="bullet"/>
+      <w:lvlText w:val=""/>
+      <w:lvlJc w:val="left"/>
+      <w:pPr>
+        <w:ind w:left="720" w:hanging="360"/>
+      </w:pPr>
+      <w:rPr>
+        <w:rFonts w:ascii="Symbol" w:hAnsi="Symbol" w:hint="default"/>
+      </w:rPr>
+    </w:lvl>
+    <w:lvl w:ilvl="1" w:tplc="080A0003" w:tentative="1">
+      <w:start w:val="1"/>
+      <w:numFmt w:val="bullet"/>
+      <w:lvlText w:val="o"/>
+      <w:lvlJc w:val="left"/>
+      <w:pPr>
+        <w:ind w:left="1440" w:hanging="360"/>
+      </w:pPr>
+      <w:rPr>
+        <w:rFonts w:ascii="Courier New" w:hAnsi="Courier New" w:cs="Courier New" w:hint="default"/>
+      </w:rPr>
+    </w:lvl>
+    <w:lvl w:ilvl="2" w:tplc="080A0005" w:tentative="1">
+      <w:start w:val="1"/>
+      <w:numFmt w:val="bullet"/>
+      <w:lvlText w:val=""/>
+      <w:lvlJc w:val="left"/>
+      <w:pPr>
+        <w:ind w:left="2160" w:hanging="360"/>
+      </w:pPr>
+      <w:rPr>
+        <w:rFonts w:ascii="Wingdings" w:hAnsi="Wingdings" w:hint="default"/>
+      </w:rPr>
+    </w:lvl>
+    <w:lvl w:ilvl="3" w:tplc="080A0001" w:tentative="1">
+      <w:start w:val="1"/>
+      <w:numFmt w:val="bullet"/>
+      <w:lvlText w:val=""/>
+      <w:lvlJc w:val="left"/>
+      <w:pPr>
+        <w:ind w:left="2880" w:hanging="360"/>
+      </w:pPr>
+      <w:rPr>
+        <w:rFonts w:ascii="Symbol" w:hAnsi="Symbol" w:hint="default"/>
+      </w:rPr>
+    </w:lvl>
+    <w:lvl w:ilvl="4" w:tplc="080A0003" w:tentative="1">
+      <w:start w:val="1"/>
+      <w:numFmt w:val="bullet"/>
+      <w:lvlText w:val="o"/>
+      <w:lvlJc w:val="left"/>
+      <w:pPr>
+        <w:ind w:left="3600" w:hanging="360"/>
+      </w:pPr>
+      <w:rPr>
+        <w:rFonts w:ascii="Courier New" w:hAnsi="Courier New" w:cs="Courier New" w:hint="default"/>
+      </w:rPr>
+    </w:lvl>
+    <w:lvl w:ilvl="5" w:tplc="080A0005" w:tentative="1">
+      <w:start w:val="1"/>
+      <w:numFmt w:val="bullet"/>
+      <w:lvlText w:val=""/>
+      <w:lvlJc w:val="left"/>
+      <w:pPr>
+        <w:ind w:left="4320" w:hanging="360"/>
+      </w:pPr>
+      <w:rPr>
+        <w:rFonts w:ascii="Wingdings" w:hAnsi="Wingdings" w:hint="default"/>
+      </w:rPr>
+    </w:lvl>
+    <w:lvl w:ilvl="6" w:tplc="080A0001" w:tentative="1">
+      <w:start w:val="1"/>
+      <w:numFmt w:val="bullet"/>
+      <w:lvlText w:val=""/>
+      <w:lvlJc w:val="left"/>
+      <w:pPr>
+        <w:ind w:left="5040" w:hanging="360"/>
+      </w:pPr>
+      <w:rPr>
+        <w:rFonts w:ascii="Symbol" w:hAnsi="Symbol" w:hint="default"/>
+      </w:rPr>
+    </w:lvl>
+    <w:lvl w:ilvl="7" w:tplc="080A0003" w:tentative="1">
+      <w:start w:val="1"/>
+      <w:numFmt w:val="bullet"/>
+      <w:lvlText w:val="o"/>
+      <w:lvlJc w:val="left"/>
+      <w:pPr>
+        <w:ind w:left="5760" w:hanging="360"/>
+      </w:pPr>
+      <w:rPr>
+        <w:rFonts w:ascii="Courier New" w:hAnsi="Courier New" w:cs="Courier New" w:hint="default"/>
+      </w:rPr>
+    </w:lvl>
+    <w:lvl w:ilvl="8" w:tplc="080A0005" w:tentative="1">
+      <w:start w:val="1"/>
+      <w:numFmt w:val="bullet"/>
+      <w:lvlText w:val=""/>
+      <w:lvlJc w:val="left"/>
+      <w:pPr>
+        <w:ind w:left="6480" w:hanging="360"/>
+      </w:pPr>
+      <w:rPr>
+        <w:rFonts w:ascii="Wingdings" w:hAnsi="Wingdings" w:hint="default"/>
+      </w:rPr>
+    </w:lvl>
+  </w:abstractNum>
+  <w:abstractNum w:abstractNumId="10" w15:restartNumberingAfterBreak="0">
     <w:nsid w:val="70A52B34"/>
     <w:multiLevelType w:val="multilevel"/>
     <w:tmpl w:val="2E0497EA"/>
@@ -1800,7 +2106,7 @@
       </w:rPr>
     </w:lvl>
   </w:abstractNum>
-  <w:abstractNum w:abstractNumId="9" w15:restartNumberingAfterBreak="0">
+  <w:abstractNum w:abstractNumId="11" w15:restartNumberingAfterBreak="0">
     <w:nsid w:val="7418153E"/>
     <w:multiLevelType w:val="multilevel"/>
     <w:tmpl w:val="30A0D608"/>
@@ -1920,34 +2226,40 @@
     <w:abstractNumId w:val="2"/>
   </w:num>
   <w:num w:numId="3">
+    <w:abstractNumId w:val="7"/>
+  </w:num>
+  <w:num w:numId="4">
     <w:abstractNumId w:val="6"/>
   </w:num>
-  <w:num w:numId="4">
+  <w:num w:numId="5">
+    <w:abstractNumId w:val="10"/>
+  </w:num>
+  <w:num w:numId="6">
     <w:abstractNumId w:val="5"/>
   </w:num>
-  <w:num w:numId="5">
-    <w:abstractNumId w:val="8"/>
-  </w:num>
-  <w:num w:numId="6">
+  <w:num w:numId="7">
     <w:abstractNumId w:val="4"/>
   </w:num>
-  <w:num w:numId="7">
-    <w:abstractNumId w:val="3"/>
-  </w:num>
   <w:num w:numId="8">
-    <w:abstractNumId w:val="9"/>
+    <w:abstractNumId w:val="11"/>
   </w:num>
   <w:num w:numId="9">
     <w:abstractNumId w:val="1"/>
   </w:num>
   <w:num w:numId="10">
-    <w:abstractNumId w:val="7"/>
+    <w:abstractNumId w:val="8"/>
+  </w:num>
+  <w:num w:numId="11">
+    <w:abstractNumId w:val="3"/>
+  </w:num>
+  <w:num w:numId="12">
+    <w:abstractNumId w:val="9"/>
   </w:num>
 </w:numbering>
 </file>
 
 <file path=word/styles.xml><?xml version="1.0" encoding="utf-8"?>
-<w:styles xmlns:mc="http://schemas.openxmlformats.org/markup-compatibility/2006" xmlns:r="http://schemas.openxmlformats.org/officeDocument/2006/relationships" xmlns:w="http://schemas.openxmlformats.org/wordprocessingml/2006/main" xmlns:w14="http://schemas.microsoft.com/office/word/2010/wordml" xmlns:w15="http://schemas.microsoft.com/office/word/2012/wordml" xmlns:w16se="http://schemas.microsoft.com/office/word/2015/wordml/symex" mc:Ignorable="w14 w15 w16se">
+<w:styles xmlns:mc="http://schemas.openxmlformats.org/markup-compatibility/2006" xmlns:r="http://schemas.openxmlformats.org/officeDocument/2006/relationships" xmlns:w="http://schemas.openxmlformats.org/wordprocessingml/2006/main" xmlns:w14="http://schemas.microsoft.com/office/word/2010/wordml" xmlns:w15="http://schemas.microsoft.com/office/word/2012/wordml" xmlns:w16cid="http://schemas.microsoft.com/office/word/2016/wordml/cid" xmlns:w16se="http://schemas.microsoft.com/office/word/2015/wordml/symex" mc:Ignorable="w14 w15 w16se w16cid">
   <w:docDefaults>
     <w:rPrDefault>
       <w:rPr>
@@ -1971,7 +2283,7 @@
       </w:pPr>
     </w:pPrDefault>
   </w:docDefaults>
-  <w:latentStyles w:defLockedState="0" w:defUIPriority="99" w:defSemiHidden="0" w:defUnhideWhenUsed="0" w:defQFormat="0" w:count="371">
+  <w:latentStyles w:defLockedState="0" w:defUIPriority="99" w:defSemiHidden="0" w:defUnhideWhenUsed="0" w:defQFormat="0" w:count="375">
     <w:lsdException w:name="Normal" w:uiPriority="0" w:qFormat="1"/>
     <w:lsdException w:name="heading 1" w:uiPriority="9" w:qFormat="1"/>
     <w:lsdException w:name="heading 2" w:semiHidden="1" w:uiPriority="9" w:unhideWhenUsed="1" w:qFormat="1"/>
@@ -2077,7 +2389,6 @@
     <w:lsdException w:name="HTML Sample" w:semiHidden="1" w:unhideWhenUsed="1"/>
     <w:lsdException w:name="HTML Typewriter" w:semiHidden="1" w:unhideWhenUsed="1"/>
     <w:lsdException w:name="HTML Variable" w:semiHidden="1" w:unhideWhenUsed="1"/>
-    <w:lsdException w:name="Normal Table" w:semiHidden="1" w:unhideWhenUsed="1"/>
     <w:lsdException w:name="annotation subject" w:semiHidden="1" w:unhideWhenUsed="1"/>
     <w:lsdException w:name="No List" w:semiHidden="1" w:unhideWhenUsed="1"/>
     <w:lsdException w:name="Outline List 1" w:semiHidden="1" w:unhideWhenUsed="1"/>
@@ -2121,10 +2432,8 @@
     <w:lsdException w:name="Table Elegant" w:semiHidden="1" w:unhideWhenUsed="1"/>
     <w:lsdException w:name="Table Professional" w:semiHidden="1" w:unhideWhenUsed="1"/>
     <w:lsdException w:name="Table Subtle 1" w:semiHidden="1" w:unhideWhenUsed="1"/>
-    <w:lsdException w:name="Table Subtle 2" w:semiHidden="1" w:unhideWhenUsed="1"/>
     <w:lsdException w:name="Table Web 1" w:semiHidden="1" w:unhideWhenUsed="1"/>
     <w:lsdException w:name="Table Web 2" w:semiHidden="1" w:unhideWhenUsed="1"/>
-    <w:lsdException w:name="Table Web 3" w:semiHidden="1" w:unhideWhenUsed="1"/>
     <w:lsdException w:name="Balloon Text" w:semiHidden="1" w:unhideWhenUsed="1"/>
     <w:lsdException w:name="Table Grid" w:uiPriority="39"/>
     <w:lsdException w:name="Table Theme" w:semiHidden="1" w:unhideWhenUsed="1"/>
@@ -2343,6 +2652,10 @@
     <w:lsdException w:name="List Table 5 Dark Accent 6" w:uiPriority="50"/>
     <w:lsdException w:name="List Table 6 Colorful Accent 6" w:uiPriority="51"/>
     <w:lsdException w:name="List Table 7 Colorful Accent 6" w:uiPriority="52"/>
+    <w:lsdException w:name="Mention" w:semiHidden="1" w:unhideWhenUsed="1"/>
+    <w:lsdException w:name="Smart Hyperlink" w:semiHidden="1" w:unhideWhenUsed="1"/>
+    <w:lsdException w:name="Hashtag" w:semiHidden="1" w:unhideWhenUsed="1"/>
+    <w:lsdException w:name="Unresolved Mention" w:semiHidden="1" w:unhideWhenUsed="1"/>
   </w:latentStyles>
   <w:style w:type="paragraph" w:default="1" w:styleId="Normal">
     <w:name w:val="Normal"/>
@@ -2554,6 +2867,45 @@
       <w:rFonts w:asciiTheme="minorHAnsi" w:eastAsiaTheme="minorHAnsi" w:hAnsiTheme="minorHAnsi" w:cstheme="minorBidi"/>
       <w:color w:val="auto"/>
     </w:rPr>
+  </w:style>
+  <w:style w:type="paragraph" w:customStyle="1" w:styleId="user-listitem">
+    <w:name w:val="user-list__item"/>
+    <w:basedOn w:val="Normal"/>
+    <w:rsid w:val="0043196D"/>
+    <w:pPr>
+      <w:pBdr>
+        <w:top w:val="none" w:sz="0" w:space="0" w:color="auto"/>
+        <w:left w:val="none" w:sz="0" w:space="0" w:color="auto"/>
+        <w:bottom w:val="none" w:sz="0" w:space="0" w:color="auto"/>
+        <w:right w:val="none" w:sz="0" w:space="0" w:color="auto"/>
+        <w:between w:val="none" w:sz="0" w:space="0" w:color="auto"/>
+      </w:pBdr>
+      <w:spacing w:before="100" w:beforeAutospacing="1" w:after="100" w:afterAutospacing="1" w:line="240" w:lineRule="auto"/>
+    </w:pPr>
+    <w:rPr>
+      <w:rFonts w:ascii="Times New Roman" w:eastAsia="Times New Roman" w:hAnsi="Times New Roman" w:cs="Times New Roman"/>
+      <w:color w:val="auto"/>
+      <w:sz w:val="24"/>
+      <w:szCs w:val="24"/>
+      <w:lang w:val="es-MX" w:eastAsia="es-MX"/>
+    </w:rPr>
+  </w:style>
+  <w:style w:type="character" w:styleId="Hipervnculo">
+    <w:name w:val="Hyperlink"/>
+    <w:basedOn w:val="Fuentedeprrafopredeter"/>
+    <w:uiPriority w:val="99"/>
+    <w:semiHidden/>
+    <w:unhideWhenUsed/>
+    <w:rsid w:val="0043196D"/>
+    <w:rPr>
+      <w:color w:val="0000FF"/>
+      <w:u w:val="single"/>
+    </w:rPr>
+  </w:style>
+  <w:style w:type="character" w:customStyle="1" w:styleId="screenreader-only">
+    <w:name w:val="screenreader-only"/>
+    <w:basedOn w:val="Fuentedeprrafopredeter"/>
+    <w:rsid w:val="0043196D"/>
   </w:style>
 </w:styles>
 </file>

</xml_diff>